<commit_message>
introduced error handling, error pages, ...
</commit_message>
<xml_diff>
--- a/docs/Ideas for budget.docx
+++ b/docs/Ideas for budget.docx
@@ -6,8 +6,21 @@
       <w:pPr>
         <w:pStyle w:val="Heading1"/>
       </w:pPr>
-      <w:r>
-        <w:t>Ideas for budget-rest</w:t>
+      <w:proofErr w:type="spellStart"/>
+      <w:r>
+        <w:t>Ideas</w:t>
+      </w:r>
+      <w:proofErr w:type="spellEnd"/>
+      <w:r>
+        <w:t xml:space="preserve"> </w:t>
+      </w:r>
+      <w:proofErr w:type="spellStart"/>
+      <w:r>
+        <w:t>for</w:t>
+      </w:r>
+      <w:proofErr w:type="spellEnd"/>
+      <w:r>
+        <w:t xml:space="preserve"> budget-rest</w:t>
       </w:r>
     </w:p>
     <w:p>
@@ -25,8 +38,30 @@
         <w:rPr>
           <w:lang w:val="en-US"/>
         </w:rPr>
-        <w:t>Offline use of application / localstorage and sync data with websocket</w:t>
-      </w:r>
+        <w:t xml:space="preserve">Offline use of application / </w:t>
+      </w:r>
+      <w:proofErr w:type="spellStart"/>
+      <w:r>
+        <w:rPr>
+          <w:lang w:val="en-US"/>
+        </w:rPr>
+        <w:t>localstorage</w:t>
+      </w:r>
+      <w:proofErr w:type="spellEnd"/>
+      <w:r>
+        <w:rPr>
+          <w:lang w:val="en-US"/>
+        </w:rPr>
+        <w:t xml:space="preserve"> and sync data with </w:t>
+      </w:r>
+      <w:proofErr w:type="spellStart"/>
+      <w:r>
+        <w:rPr>
+          <w:lang w:val="en-US"/>
+        </w:rPr>
+        <w:t>websocket</w:t>
+      </w:r>
+      <w:proofErr w:type="spellEnd"/>
     </w:p>
     <w:p>
       <w:pPr>
@@ -50,6 +85,1184 @@
       </w:pPr>
       <w:r>
         <w:t>Budget per user</w:t>
+      </w:r>
+    </w:p>
+    <w:p>
+      <w:pPr>
+        <w:pStyle w:val="Heading2"/>
+      </w:pPr>
+      <w:proofErr w:type="spellStart"/>
+      <w:r>
+        <w:t>PushState</w:t>
+      </w:r>
+      <w:proofErr w:type="spellEnd"/>
+      <w:r>
+        <w:t xml:space="preserve"> </w:t>
+      </w:r>
+      <w:proofErr w:type="spellStart"/>
+      <w:r>
+        <w:t>for</w:t>
+      </w:r>
+      <w:proofErr w:type="spellEnd"/>
+      <w:r>
+        <w:t xml:space="preserve"> real </w:t>
+      </w:r>
+      <w:proofErr w:type="spellStart"/>
+      <w:r>
+        <w:t>restfull</w:t>
+      </w:r>
+      <w:proofErr w:type="spellEnd"/>
+      <w:r>
+        <w:t xml:space="preserve"> </w:t>
+      </w:r>
+      <w:proofErr w:type="spellStart"/>
+      <w:r>
+        <w:t>url’s</w:t>
+      </w:r>
+      <w:proofErr w:type="spellEnd"/>
+    </w:p>
+    <w:p>
+      <w:hyperlink r:id="rId6" w:history="1">
+        <w:r>
+          <w:rPr>
+            <w:rStyle w:val="Hyperlink"/>
+          </w:rPr>
+          <w:t>https://github.com/tbranyen/backbone-boilerplate/blob/master/app/main.js</w:t>
+        </w:r>
+      </w:hyperlink>
+    </w:p>
+    <w:p>
+      <w:pPr>
+        <w:rPr>
+          <w:rFonts w:ascii="Courier New" w:hAnsi="Courier New" w:cs="Courier New"/>
+          <w:sz w:val="16"/>
+          <w:szCs w:val="16"/>
+          <w:lang w:val="en-US"/>
+        </w:rPr>
+      </w:pPr>
+      <w:proofErr w:type="spellStart"/>
+      <w:r>
+        <w:rPr>
+          <w:rFonts w:ascii="Courier New" w:hAnsi="Courier New" w:cs="Courier New"/>
+          <w:sz w:val="16"/>
+          <w:szCs w:val="16"/>
+          <w:lang w:val="en-US"/>
+        </w:rPr>
+        <w:t>Backbone.history.start</w:t>
+      </w:r>
+      <w:proofErr w:type="spellEnd"/>
+      <w:r>
+        <w:rPr>
+          <w:rFonts w:ascii="Courier New" w:hAnsi="Courier New" w:cs="Courier New"/>
+          <w:sz w:val="16"/>
+          <w:szCs w:val="16"/>
+          <w:lang w:val="en-US"/>
+        </w:rPr>
+        <w:t xml:space="preserve">({ </w:t>
+      </w:r>
+      <w:proofErr w:type="spellStart"/>
+      <w:r>
+        <w:rPr>
+          <w:rFonts w:ascii="Courier New" w:hAnsi="Courier New" w:cs="Courier New"/>
+          <w:sz w:val="16"/>
+          <w:szCs w:val="16"/>
+          <w:lang w:val="en-US"/>
+        </w:rPr>
+        <w:t>pushState</w:t>
+      </w:r>
+      <w:proofErr w:type="spellEnd"/>
+      <w:r>
+        <w:rPr>
+          <w:rFonts w:ascii="Courier New" w:hAnsi="Courier New" w:cs="Courier New"/>
+          <w:sz w:val="16"/>
+          <w:szCs w:val="16"/>
+          <w:lang w:val="en-US"/>
+        </w:rPr>
+        <w:t xml:space="preserve">: true, root: </w:t>
+      </w:r>
+      <w:proofErr w:type="spellStart"/>
+      <w:r>
+        <w:rPr>
+          <w:rFonts w:ascii="Courier New" w:hAnsi="Courier New" w:cs="Courier New"/>
+          <w:sz w:val="16"/>
+          <w:szCs w:val="16"/>
+          <w:lang w:val="en-US"/>
+        </w:rPr>
+        <w:t>app.root</w:t>
+      </w:r>
+      <w:proofErr w:type="spellEnd"/>
+      <w:r>
+        <w:rPr>
+          <w:rFonts w:ascii="Courier New" w:hAnsi="Courier New" w:cs="Courier New"/>
+          <w:sz w:val="16"/>
+          <w:szCs w:val="16"/>
+          <w:lang w:val="en-US"/>
+        </w:rPr>
+        <w:t xml:space="preserve"> });</w:t>
+      </w:r>
+    </w:p>
+    <w:p>
+      <w:pPr>
+        <w:rPr>
+          <w:rFonts w:ascii="Courier New" w:hAnsi="Courier New" w:cs="Courier New"/>
+          <w:sz w:val="16"/>
+          <w:szCs w:val="16"/>
+          <w:lang w:val="en-US"/>
+        </w:rPr>
+      </w:pPr>
+      <w:r>
+        <w:rPr>
+          <w:rFonts w:ascii="Courier New" w:hAnsi="Courier New" w:cs="Courier New"/>
+          <w:sz w:val="16"/>
+          <w:szCs w:val="16"/>
+          <w:lang w:val="en-US"/>
+        </w:rPr>
+        <w:tab/>
+      </w:r>
+      <w:r>
+        <w:rPr>
+          <w:rFonts w:ascii="Courier New" w:hAnsi="Courier New" w:cs="Courier New"/>
+          <w:sz w:val="16"/>
+          <w:szCs w:val="16"/>
+          <w:lang w:val="en-US"/>
+        </w:rPr>
+        <w:tab/>
+      </w:r>
+      <w:r>
+        <w:rPr>
+          <w:rFonts w:ascii="Courier New" w:hAnsi="Courier New" w:cs="Courier New"/>
+          <w:sz w:val="16"/>
+          <w:szCs w:val="16"/>
+          <w:lang w:val="en-US"/>
+        </w:rPr>
+        <w:tab/>
+      </w:r>
+      <w:r>
+        <w:rPr>
+          <w:rFonts w:ascii="Courier New" w:hAnsi="Courier New" w:cs="Courier New"/>
+          <w:sz w:val="16"/>
+          <w:szCs w:val="16"/>
+          <w:lang w:val="en-US"/>
+        </w:rPr>
+        <w:tab/>
+      </w:r>
+    </w:p>
+    <w:p>
+      <w:pPr>
+        <w:rPr>
+          <w:rFonts w:ascii="Courier New" w:hAnsi="Courier New" w:cs="Courier New"/>
+          <w:sz w:val="16"/>
+          <w:szCs w:val="16"/>
+          <w:lang w:val="en-US"/>
+        </w:rPr>
+      </w:pPr>
+      <w:r>
+        <w:rPr>
+          <w:rFonts w:ascii="Courier New" w:hAnsi="Courier New" w:cs="Courier New"/>
+          <w:sz w:val="16"/>
+          <w:szCs w:val="16"/>
+          <w:lang w:val="en-US"/>
+        </w:rPr>
+        <w:t>// All navigation that is relative should be passed through the navigate</w:t>
+      </w:r>
+    </w:p>
+    <w:p>
+      <w:pPr>
+        <w:rPr>
+          <w:rFonts w:ascii="Courier New" w:hAnsi="Courier New" w:cs="Courier New"/>
+          <w:sz w:val="16"/>
+          <w:szCs w:val="16"/>
+          <w:lang w:val="en-US"/>
+        </w:rPr>
+      </w:pPr>
+      <w:r>
+        <w:rPr>
+          <w:rFonts w:ascii="Courier New" w:hAnsi="Courier New" w:cs="Courier New"/>
+          <w:sz w:val="16"/>
+          <w:szCs w:val="16"/>
+          <w:lang w:val="en-US"/>
+        </w:rPr>
+        <w:t xml:space="preserve">  // method, to be processed by the router. If the link has a `data-bypass`</w:t>
+      </w:r>
+    </w:p>
+    <w:p>
+      <w:pPr>
+        <w:rPr>
+          <w:rFonts w:ascii="Courier New" w:hAnsi="Courier New" w:cs="Courier New"/>
+          <w:sz w:val="16"/>
+          <w:szCs w:val="16"/>
+          <w:lang w:val="en-US"/>
+        </w:rPr>
+      </w:pPr>
+      <w:r>
+        <w:rPr>
+          <w:rFonts w:ascii="Courier New" w:hAnsi="Courier New" w:cs="Courier New"/>
+          <w:sz w:val="16"/>
+          <w:szCs w:val="16"/>
+          <w:lang w:val="en-US"/>
+        </w:rPr>
+        <w:t xml:space="preserve">  // attribute, bypass the delegation completely.</w:t>
+      </w:r>
+    </w:p>
+    <w:p>
+      <w:pPr>
+        <w:rPr>
+          <w:rFonts w:ascii="Courier New" w:hAnsi="Courier New" w:cs="Courier New"/>
+          <w:sz w:val="16"/>
+          <w:szCs w:val="16"/>
+          <w:lang w:val="en-US"/>
+        </w:rPr>
+      </w:pPr>
+      <w:r>
+        <w:rPr>
+          <w:rFonts w:ascii="Courier New" w:hAnsi="Courier New" w:cs="Courier New"/>
+          <w:sz w:val="16"/>
+          <w:szCs w:val="16"/>
+          <w:lang w:val="en-US"/>
+        </w:rPr>
+        <w:t xml:space="preserve">  $(document).on("click", "a[</w:t>
+      </w:r>
+      <w:proofErr w:type="spellStart"/>
+      <w:r>
+        <w:rPr>
+          <w:rFonts w:ascii="Courier New" w:hAnsi="Courier New" w:cs="Courier New"/>
+          <w:sz w:val="16"/>
+          <w:szCs w:val="16"/>
+          <w:lang w:val="en-US"/>
+        </w:rPr>
+        <w:t>href</w:t>
+      </w:r>
+      <w:proofErr w:type="spellEnd"/>
+      <w:r>
+        <w:rPr>
+          <w:rFonts w:ascii="Courier New" w:hAnsi="Courier New" w:cs="Courier New"/>
+          <w:sz w:val="16"/>
+          <w:szCs w:val="16"/>
+          <w:lang w:val="en-US"/>
+        </w:rPr>
+        <w:t>]:not([data-bypass])", function(</w:t>
+      </w:r>
+      <w:proofErr w:type="spellStart"/>
+      <w:r>
+        <w:rPr>
+          <w:rFonts w:ascii="Courier New" w:hAnsi="Courier New" w:cs="Courier New"/>
+          <w:sz w:val="16"/>
+          <w:szCs w:val="16"/>
+          <w:lang w:val="en-US"/>
+        </w:rPr>
+        <w:t>evt</w:t>
+      </w:r>
+      <w:proofErr w:type="spellEnd"/>
+      <w:r>
+        <w:rPr>
+          <w:rFonts w:ascii="Courier New" w:hAnsi="Courier New" w:cs="Courier New"/>
+          <w:sz w:val="16"/>
+          <w:szCs w:val="16"/>
+          <w:lang w:val="en-US"/>
+        </w:rPr>
+        <w:t>) {</w:t>
+      </w:r>
+    </w:p>
+    <w:p>
+      <w:pPr>
+        <w:rPr>
+          <w:rFonts w:ascii="Courier New" w:hAnsi="Courier New" w:cs="Courier New"/>
+          <w:sz w:val="16"/>
+          <w:szCs w:val="16"/>
+          <w:lang w:val="en-US"/>
+        </w:rPr>
+      </w:pPr>
+      <w:r>
+        <w:rPr>
+          <w:rFonts w:ascii="Courier New" w:hAnsi="Courier New" w:cs="Courier New"/>
+          <w:sz w:val="16"/>
+          <w:szCs w:val="16"/>
+          <w:lang w:val="en-US"/>
+        </w:rPr>
+        <w:tab/>
+        <w:t xml:space="preserve">// Get the absolute anchor </w:t>
+      </w:r>
+      <w:proofErr w:type="spellStart"/>
+      <w:r>
+        <w:rPr>
+          <w:rFonts w:ascii="Courier New" w:hAnsi="Courier New" w:cs="Courier New"/>
+          <w:sz w:val="16"/>
+          <w:szCs w:val="16"/>
+          <w:lang w:val="en-US"/>
+        </w:rPr>
+        <w:t>href</w:t>
+      </w:r>
+      <w:proofErr w:type="spellEnd"/>
+      <w:r>
+        <w:rPr>
+          <w:rFonts w:ascii="Courier New" w:hAnsi="Courier New" w:cs="Courier New"/>
+          <w:sz w:val="16"/>
+          <w:szCs w:val="16"/>
+          <w:lang w:val="en-US"/>
+        </w:rPr>
+        <w:t>.</w:t>
+      </w:r>
+    </w:p>
+    <w:p>
+      <w:pPr>
+        <w:rPr>
+          <w:rFonts w:ascii="Courier New" w:hAnsi="Courier New" w:cs="Courier New"/>
+          <w:sz w:val="16"/>
+          <w:szCs w:val="16"/>
+          <w:lang w:val="en-US"/>
+        </w:rPr>
+      </w:pPr>
+      <w:r>
+        <w:rPr>
+          <w:rFonts w:ascii="Courier New" w:hAnsi="Courier New" w:cs="Courier New"/>
+          <w:sz w:val="16"/>
+          <w:szCs w:val="16"/>
+          <w:lang w:val="en-US"/>
+        </w:rPr>
+        <w:tab/>
+      </w:r>
+      <w:proofErr w:type="spellStart"/>
+      <w:r>
+        <w:rPr>
+          <w:rFonts w:ascii="Courier New" w:hAnsi="Courier New" w:cs="Courier New"/>
+          <w:sz w:val="16"/>
+          <w:szCs w:val="16"/>
+          <w:lang w:val="en-US"/>
+        </w:rPr>
+        <w:t>var</w:t>
+      </w:r>
+      <w:proofErr w:type="spellEnd"/>
+      <w:r>
+        <w:rPr>
+          <w:rFonts w:ascii="Courier New" w:hAnsi="Courier New" w:cs="Courier New"/>
+          <w:sz w:val="16"/>
+          <w:szCs w:val="16"/>
+          <w:lang w:val="en-US"/>
+        </w:rPr>
+        <w:t xml:space="preserve"> </w:t>
+      </w:r>
+      <w:proofErr w:type="spellStart"/>
+      <w:r>
+        <w:rPr>
+          <w:rFonts w:ascii="Courier New" w:hAnsi="Courier New" w:cs="Courier New"/>
+          <w:sz w:val="16"/>
+          <w:szCs w:val="16"/>
+          <w:lang w:val="en-US"/>
+        </w:rPr>
+        <w:t>href</w:t>
+      </w:r>
+      <w:proofErr w:type="spellEnd"/>
+      <w:r>
+        <w:rPr>
+          <w:rFonts w:ascii="Courier New" w:hAnsi="Courier New" w:cs="Courier New"/>
+          <w:sz w:val="16"/>
+          <w:szCs w:val="16"/>
+          <w:lang w:val="en-US"/>
+        </w:rPr>
+        <w:t xml:space="preserve"> = { prop: $(this).prop("</w:t>
+      </w:r>
+      <w:proofErr w:type="spellStart"/>
+      <w:r>
+        <w:rPr>
+          <w:rFonts w:ascii="Courier New" w:hAnsi="Courier New" w:cs="Courier New"/>
+          <w:sz w:val="16"/>
+          <w:szCs w:val="16"/>
+          <w:lang w:val="en-US"/>
+        </w:rPr>
+        <w:t>href</w:t>
+      </w:r>
+      <w:proofErr w:type="spellEnd"/>
+      <w:r>
+        <w:rPr>
+          <w:rFonts w:ascii="Courier New" w:hAnsi="Courier New" w:cs="Courier New"/>
+          <w:sz w:val="16"/>
+          <w:szCs w:val="16"/>
+          <w:lang w:val="en-US"/>
+        </w:rPr>
+        <w:t xml:space="preserve">"), </w:t>
+      </w:r>
+      <w:proofErr w:type="spellStart"/>
+      <w:r>
+        <w:rPr>
+          <w:rFonts w:ascii="Courier New" w:hAnsi="Courier New" w:cs="Courier New"/>
+          <w:sz w:val="16"/>
+          <w:szCs w:val="16"/>
+          <w:lang w:val="en-US"/>
+        </w:rPr>
+        <w:t>attr</w:t>
+      </w:r>
+      <w:proofErr w:type="spellEnd"/>
+      <w:r>
+        <w:rPr>
+          <w:rFonts w:ascii="Courier New" w:hAnsi="Courier New" w:cs="Courier New"/>
+          <w:sz w:val="16"/>
+          <w:szCs w:val="16"/>
+          <w:lang w:val="en-US"/>
+        </w:rPr>
+        <w:t>: $(this).</w:t>
+      </w:r>
+      <w:proofErr w:type="spellStart"/>
+      <w:r>
+        <w:rPr>
+          <w:rFonts w:ascii="Courier New" w:hAnsi="Courier New" w:cs="Courier New"/>
+          <w:sz w:val="16"/>
+          <w:szCs w:val="16"/>
+          <w:lang w:val="en-US"/>
+        </w:rPr>
+        <w:t>attr</w:t>
+      </w:r>
+      <w:proofErr w:type="spellEnd"/>
+      <w:r>
+        <w:rPr>
+          <w:rFonts w:ascii="Courier New" w:hAnsi="Courier New" w:cs="Courier New"/>
+          <w:sz w:val="16"/>
+          <w:szCs w:val="16"/>
+          <w:lang w:val="en-US"/>
+        </w:rPr>
+        <w:t>("</w:t>
+      </w:r>
+      <w:proofErr w:type="spellStart"/>
+      <w:r>
+        <w:rPr>
+          <w:rFonts w:ascii="Courier New" w:hAnsi="Courier New" w:cs="Courier New"/>
+          <w:sz w:val="16"/>
+          <w:szCs w:val="16"/>
+          <w:lang w:val="en-US"/>
+        </w:rPr>
+        <w:t>href</w:t>
+      </w:r>
+      <w:proofErr w:type="spellEnd"/>
+      <w:r>
+        <w:rPr>
+          <w:rFonts w:ascii="Courier New" w:hAnsi="Courier New" w:cs="Courier New"/>
+          <w:sz w:val="16"/>
+          <w:szCs w:val="16"/>
+          <w:lang w:val="en-US"/>
+        </w:rPr>
+        <w:t>") };</w:t>
+      </w:r>
+    </w:p>
+    <w:p>
+      <w:pPr>
+        <w:rPr>
+          <w:rFonts w:ascii="Courier New" w:hAnsi="Courier New" w:cs="Courier New"/>
+          <w:sz w:val="16"/>
+          <w:szCs w:val="16"/>
+          <w:lang w:val="en-US"/>
+        </w:rPr>
+      </w:pPr>
+      <w:r>
+        <w:rPr>
+          <w:rFonts w:ascii="Courier New" w:hAnsi="Courier New" w:cs="Courier New"/>
+          <w:sz w:val="16"/>
+          <w:szCs w:val="16"/>
+          <w:lang w:val="en-US"/>
+        </w:rPr>
+        <w:tab/>
+        <w:t>// Get the absolute root.</w:t>
+      </w:r>
+    </w:p>
+    <w:p>
+      <w:pPr>
+        <w:rPr>
+          <w:rFonts w:ascii="Courier New" w:hAnsi="Courier New" w:cs="Courier New"/>
+          <w:sz w:val="16"/>
+          <w:szCs w:val="16"/>
+          <w:lang w:val="en-US"/>
+        </w:rPr>
+      </w:pPr>
+      <w:r>
+        <w:rPr>
+          <w:rFonts w:ascii="Courier New" w:hAnsi="Courier New" w:cs="Courier New"/>
+          <w:sz w:val="16"/>
+          <w:szCs w:val="16"/>
+          <w:lang w:val="en-US"/>
+        </w:rPr>
+        <w:tab/>
+      </w:r>
+      <w:proofErr w:type="spellStart"/>
+      <w:r>
+        <w:rPr>
+          <w:rFonts w:ascii="Courier New" w:hAnsi="Courier New" w:cs="Courier New"/>
+          <w:sz w:val="16"/>
+          <w:szCs w:val="16"/>
+          <w:lang w:val="en-US"/>
+        </w:rPr>
+        <w:t>var</w:t>
+      </w:r>
+      <w:proofErr w:type="spellEnd"/>
+      <w:r>
+        <w:rPr>
+          <w:rFonts w:ascii="Courier New" w:hAnsi="Courier New" w:cs="Courier New"/>
+          <w:sz w:val="16"/>
+          <w:szCs w:val="16"/>
+          <w:lang w:val="en-US"/>
+        </w:rPr>
+        <w:t xml:space="preserve"> root = </w:t>
+      </w:r>
+      <w:proofErr w:type="spellStart"/>
+      <w:r>
+        <w:rPr>
+          <w:rFonts w:ascii="Courier New" w:hAnsi="Courier New" w:cs="Courier New"/>
+          <w:sz w:val="16"/>
+          <w:szCs w:val="16"/>
+          <w:lang w:val="en-US"/>
+        </w:rPr>
+        <w:t>location.protocol</w:t>
+      </w:r>
+      <w:proofErr w:type="spellEnd"/>
+      <w:r>
+        <w:rPr>
+          <w:rFonts w:ascii="Courier New" w:hAnsi="Courier New" w:cs="Courier New"/>
+          <w:sz w:val="16"/>
+          <w:szCs w:val="16"/>
+          <w:lang w:val="en-US"/>
+        </w:rPr>
+        <w:t xml:space="preserve"> + "//" + </w:t>
+      </w:r>
+      <w:proofErr w:type="spellStart"/>
+      <w:r>
+        <w:rPr>
+          <w:rFonts w:ascii="Courier New" w:hAnsi="Courier New" w:cs="Courier New"/>
+          <w:sz w:val="16"/>
+          <w:szCs w:val="16"/>
+          <w:lang w:val="en-US"/>
+        </w:rPr>
+        <w:t>location.host</w:t>
+      </w:r>
+      <w:proofErr w:type="spellEnd"/>
+      <w:r>
+        <w:rPr>
+          <w:rFonts w:ascii="Courier New" w:hAnsi="Courier New" w:cs="Courier New"/>
+          <w:sz w:val="16"/>
+          <w:szCs w:val="16"/>
+          <w:lang w:val="en-US"/>
+        </w:rPr>
+        <w:t xml:space="preserve"> + </w:t>
+      </w:r>
+      <w:proofErr w:type="spellStart"/>
+      <w:r>
+        <w:rPr>
+          <w:rFonts w:ascii="Courier New" w:hAnsi="Courier New" w:cs="Courier New"/>
+          <w:sz w:val="16"/>
+          <w:szCs w:val="16"/>
+          <w:lang w:val="en-US"/>
+        </w:rPr>
+        <w:t>app.root</w:t>
+      </w:r>
+      <w:proofErr w:type="spellEnd"/>
+      <w:r>
+        <w:rPr>
+          <w:rFonts w:ascii="Courier New" w:hAnsi="Courier New" w:cs="Courier New"/>
+          <w:sz w:val="16"/>
+          <w:szCs w:val="16"/>
+          <w:lang w:val="en-US"/>
+        </w:rPr>
+        <w:t>;</w:t>
+      </w:r>
+    </w:p>
+    <w:p>
+      <w:pPr>
+        <w:rPr>
+          <w:rFonts w:ascii="Courier New" w:hAnsi="Courier New" w:cs="Courier New"/>
+          <w:sz w:val="16"/>
+          <w:szCs w:val="16"/>
+          <w:lang w:val="en-US"/>
+        </w:rPr>
+      </w:pPr>
+    </w:p>
+    <w:p>
+      <w:pPr>
+        <w:rPr>
+          <w:rFonts w:ascii="Courier New" w:hAnsi="Courier New" w:cs="Courier New"/>
+          <w:sz w:val="16"/>
+          <w:szCs w:val="16"/>
+          <w:lang w:val="en-US"/>
+        </w:rPr>
+      </w:pPr>
+      <w:r>
+        <w:rPr>
+          <w:rFonts w:ascii="Courier New" w:hAnsi="Courier New" w:cs="Courier New"/>
+          <w:sz w:val="16"/>
+          <w:szCs w:val="16"/>
+          <w:lang w:val="en-US"/>
+        </w:rPr>
+        <w:tab/>
+        <w:t xml:space="preserve">// Ensure the root is part of the anchor </w:t>
+      </w:r>
+      <w:proofErr w:type="spellStart"/>
+      <w:r>
+        <w:rPr>
+          <w:rFonts w:ascii="Courier New" w:hAnsi="Courier New" w:cs="Courier New"/>
+          <w:sz w:val="16"/>
+          <w:szCs w:val="16"/>
+          <w:lang w:val="en-US"/>
+        </w:rPr>
+        <w:t>href</w:t>
+      </w:r>
+      <w:proofErr w:type="spellEnd"/>
+      <w:r>
+        <w:rPr>
+          <w:rFonts w:ascii="Courier New" w:hAnsi="Courier New" w:cs="Courier New"/>
+          <w:sz w:val="16"/>
+          <w:szCs w:val="16"/>
+          <w:lang w:val="en-US"/>
+        </w:rPr>
+        <w:t>, meaning it's relative.</w:t>
+      </w:r>
+    </w:p>
+    <w:p>
+      <w:pPr>
+        <w:rPr>
+          <w:rFonts w:ascii="Courier New" w:hAnsi="Courier New" w:cs="Courier New"/>
+          <w:sz w:val="16"/>
+          <w:szCs w:val="16"/>
+          <w:lang w:val="en-US"/>
+        </w:rPr>
+      </w:pPr>
+      <w:r>
+        <w:rPr>
+          <w:rFonts w:ascii="Courier New" w:hAnsi="Courier New" w:cs="Courier New"/>
+          <w:sz w:val="16"/>
+          <w:szCs w:val="16"/>
+          <w:lang w:val="en-US"/>
+        </w:rPr>
+        <w:tab/>
+        <w:t>if (</w:t>
+      </w:r>
+      <w:proofErr w:type="spellStart"/>
+      <w:r>
+        <w:rPr>
+          <w:rFonts w:ascii="Courier New" w:hAnsi="Courier New" w:cs="Courier New"/>
+          <w:sz w:val="16"/>
+          <w:szCs w:val="16"/>
+          <w:lang w:val="en-US"/>
+        </w:rPr>
+        <w:t>href.prop.slice</w:t>
+      </w:r>
+      <w:proofErr w:type="spellEnd"/>
+      <w:r>
+        <w:rPr>
+          <w:rFonts w:ascii="Courier New" w:hAnsi="Courier New" w:cs="Courier New"/>
+          <w:sz w:val="16"/>
+          <w:szCs w:val="16"/>
+          <w:lang w:val="en-US"/>
+        </w:rPr>
+        <w:t xml:space="preserve">(0, </w:t>
+      </w:r>
+      <w:proofErr w:type="spellStart"/>
+      <w:r>
+        <w:rPr>
+          <w:rFonts w:ascii="Courier New" w:hAnsi="Courier New" w:cs="Courier New"/>
+          <w:sz w:val="16"/>
+          <w:szCs w:val="16"/>
+          <w:lang w:val="en-US"/>
+        </w:rPr>
+        <w:t>root.length</w:t>
+      </w:r>
+      <w:proofErr w:type="spellEnd"/>
+      <w:r>
+        <w:rPr>
+          <w:rFonts w:ascii="Courier New" w:hAnsi="Courier New" w:cs="Courier New"/>
+          <w:sz w:val="16"/>
+          <w:szCs w:val="16"/>
+          <w:lang w:val="en-US"/>
+        </w:rPr>
+        <w:t>) === root) {</w:t>
+      </w:r>
+    </w:p>
+    <w:p>
+      <w:pPr>
+        <w:rPr>
+          <w:rFonts w:ascii="Courier New" w:hAnsi="Courier New" w:cs="Courier New"/>
+          <w:sz w:val="16"/>
+          <w:szCs w:val="16"/>
+          <w:lang w:val="en-US"/>
+        </w:rPr>
+      </w:pPr>
+      <w:r>
+        <w:rPr>
+          <w:rFonts w:ascii="Courier New" w:hAnsi="Courier New" w:cs="Courier New"/>
+          <w:sz w:val="16"/>
+          <w:szCs w:val="16"/>
+          <w:lang w:val="en-US"/>
+        </w:rPr>
+        <w:tab/>
+        <w:t xml:space="preserve">  // Stop the default event to ensure the link will not cause a page</w:t>
+      </w:r>
+    </w:p>
+    <w:p>
+      <w:pPr>
+        <w:rPr>
+          <w:rFonts w:ascii="Courier New" w:hAnsi="Courier New" w:cs="Courier New"/>
+          <w:sz w:val="16"/>
+          <w:szCs w:val="16"/>
+          <w:lang w:val="en-US"/>
+        </w:rPr>
+      </w:pPr>
+      <w:r>
+        <w:rPr>
+          <w:rFonts w:ascii="Courier New" w:hAnsi="Courier New" w:cs="Courier New"/>
+          <w:sz w:val="16"/>
+          <w:szCs w:val="16"/>
+          <w:lang w:val="en-US"/>
+        </w:rPr>
+        <w:tab/>
+        <w:t xml:space="preserve">  // refresh.</w:t>
+      </w:r>
+    </w:p>
+    <w:p>
+      <w:pPr>
+        <w:rPr>
+          <w:rFonts w:ascii="Courier New" w:hAnsi="Courier New" w:cs="Courier New"/>
+          <w:sz w:val="16"/>
+          <w:szCs w:val="16"/>
+          <w:lang w:val="en-US"/>
+        </w:rPr>
+      </w:pPr>
+      <w:r>
+        <w:rPr>
+          <w:rFonts w:ascii="Courier New" w:hAnsi="Courier New" w:cs="Courier New"/>
+          <w:sz w:val="16"/>
+          <w:szCs w:val="16"/>
+          <w:lang w:val="en-US"/>
+        </w:rPr>
+        <w:tab/>
+        <w:t xml:space="preserve">  </w:t>
+      </w:r>
+      <w:proofErr w:type="spellStart"/>
+      <w:r>
+        <w:rPr>
+          <w:rFonts w:ascii="Courier New" w:hAnsi="Courier New" w:cs="Courier New"/>
+          <w:sz w:val="16"/>
+          <w:szCs w:val="16"/>
+          <w:lang w:val="en-US"/>
+        </w:rPr>
+        <w:t>evt.preventDefault</w:t>
+      </w:r>
+      <w:proofErr w:type="spellEnd"/>
+      <w:r>
+        <w:rPr>
+          <w:rFonts w:ascii="Courier New" w:hAnsi="Courier New" w:cs="Courier New"/>
+          <w:sz w:val="16"/>
+          <w:szCs w:val="16"/>
+          <w:lang w:val="en-US"/>
+        </w:rPr>
+        <w:t>();</w:t>
+      </w:r>
+    </w:p>
+    <w:p>
+      <w:pPr>
+        <w:rPr>
+          <w:rFonts w:ascii="Courier New" w:hAnsi="Courier New" w:cs="Courier New"/>
+          <w:sz w:val="16"/>
+          <w:szCs w:val="16"/>
+          <w:lang w:val="en-US"/>
+        </w:rPr>
+      </w:pPr>
+    </w:p>
+    <w:p>
+      <w:pPr>
+        <w:rPr>
+          <w:rFonts w:ascii="Courier New" w:hAnsi="Courier New" w:cs="Courier New"/>
+          <w:sz w:val="16"/>
+          <w:szCs w:val="16"/>
+          <w:lang w:val="en-US"/>
+        </w:rPr>
+      </w:pPr>
+      <w:r>
+        <w:rPr>
+          <w:rFonts w:ascii="Courier New" w:hAnsi="Courier New" w:cs="Courier New"/>
+          <w:sz w:val="16"/>
+          <w:szCs w:val="16"/>
+          <w:lang w:val="en-US"/>
+        </w:rPr>
+        <w:tab/>
+        <w:t xml:space="preserve">  // `</w:t>
+      </w:r>
+      <w:proofErr w:type="spellStart"/>
+      <w:r>
+        <w:rPr>
+          <w:rFonts w:ascii="Courier New" w:hAnsi="Courier New" w:cs="Courier New"/>
+          <w:sz w:val="16"/>
+          <w:szCs w:val="16"/>
+          <w:lang w:val="en-US"/>
+        </w:rPr>
+        <w:t>Backbone.history.navigate</w:t>
+      </w:r>
+      <w:proofErr w:type="spellEnd"/>
+      <w:r>
+        <w:rPr>
+          <w:rFonts w:ascii="Courier New" w:hAnsi="Courier New" w:cs="Courier New"/>
+          <w:sz w:val="16"/>
+          <w:szCs w:val="16"/>
+          <w:lang w:val="en-US"/>
+        </w:rPr>
+        <w:t>` is sufficient for all Routers and will</w:t>
+      </w:r>
+    </w:p>
+    <w:p>
+      <w:pPr>
+        <w:rPr>
+          <w:rFonts w:ascii="Courier New" w:hAnsi="Courier New" w:cs="Courier New"/>
+          <w:sz w:val="16"/>
+          <w:szCs w:val="16"/>
+          <w:lang w:val="en-US"/>
+        </w:rPr>
+      </w:pPr>
+      <w:r>
+        <w:rPr>
+          <w:rFonts w:ascii="Courier New" w:hAnsi="Courier New" w:cs="Courier New"/>
+          <w:sz w:val="16"/>
+          <w:szCs w:val="16"/>
+          <w:lang w:val="en-US"/>
+        </w:rPr>
+        <w:tab/>
+        <w:t xml:space="preserve">  // trigger the correct events. The Router's internal `navigate` method</w:t>
+      </w:r>
+    </w:p>
+    <w:p>
+      <w:pPr>
+        <w:rPr>
+          <w:rFonts w:ascii="Courier New" w:hAnsi="Courier New" w:cs="Courier New"/>
+          <w:sz w:val="16"/>
+          <w:szCs w:val="16"/>
+          <w:lang w:val="en-US"/>
+        </w:rPr>
+      </w:pPr>
+      <w:r>
+        <w:rPr>
+          <w:rFonts w:ascii="Courier New" w:hAnsi="Courier New" w:cs="Courier New"/>
+          <w:sz w:val="16"/>
+          <w:szCs w:val="16"/>
+          <w:lang w:val="en-US"/>
+        </w:rPr>
+        <w:tab/>
+        <w:t xml:space="preserve">  // calls this anyways.  The fragment is sliced from the root.</w:t>
+      </w:r>
+    </w:p>
+    <w:p>
+      <w:pPr>
+        <w:rPr>
+          <w:rFonts w:ascii="Courier New" w:hAnsi="Courier New" w:cs="Courier New"/>
+          <w:sz w:val="16"/>
+          <w:szCs w:val="16"/>
+          <w:lang w:val="en-US"/>
+        </w:rPr>
+      </w:pPr>
+      <w:r>
+        <w:rPr>
+          <w:rFonts w:ascii="Courier New" w:hAnsi="Courier New" w:cs="Courier New"/>
+          <w:sz w:val="16"/>
+          <w:szCs w:val="16"/>
+          <w:lang w:val="en-US"/>
+        </w:rPr>
+        <w:tab/>
+        <w:t xml:space="preserve">  </w:t>
+      </w:r>
+      <w:proofErr w:type="spellStart"/>
+      <w:r>
+        <w:rPr>
+          <w:rFonts w:ascii="Courier New" w:hAnsi="Courier New" w:cs="Courier New"/>
+          <w:sz w:val="16"/>
+          <w:szCs w:val="16"/>
+          <w:lang w:val="en-US"/>
+        </w:rPr>
+        <w:t>Backbone.history.navigate</w:t>
+      </w:r>
+      <w:proofErr w:type="spellEnd"/>
+      <w:r>
+        <w:rPr>
+          <w:rFonts w:ascii="Courier New" w:hAnsi="Courier New" w:cs="Courier New"/>
+          <w:sz w:val="16"/>
+          <w:szCs w:val="16"/>
+          <w:lang w:val="en-US"/>
+        </w:rPr>
+        <w:t>(</w:t>
+      </w:r>
+      <w:proofErr w:type="spellStart"/>
+      <w:r>
+        <w:rPr>
+          <w:rFonts w:ascii="Courier New" w:hAnsi="Courier New" w:cs="Courier New"/>
+          <w:sz w:val="16"/>
+          <w:szCs w:val="16"/>
+          <w:lang w:val="en-US"/>
+        </w:rPr>
+        <w:t>href.attr</w:t>
+      </w:r>
+      <w:proofErr w:type="spellEnd"/>
+      <w:r>
+        <w:rPr>
+          <w:rFonts w:ascii="Courier New" w:hAnsi="Courier New" w:cs="Courier New"/>
+          <w:sz w:val="16"/>
+          <w:szCs w:val="16"/>
+          <w:lang w:val="en-US"/>
+        </w:rPr>
+        <w:t>, true);</w:t>
+      </w:r>
+    </w:p>
+    <w:p>
+      <w:pPr>
+        <w:rPr>
+          <w:rFonts w:ascii="Courier New" w:hAnsi="Courier New" w:cs="Courier New"/>
+          <w:sz w:val="16"/>
+          <w:szCs w:val="16"/>
+        </w:rPr>
+      </w:pPr>
+      <w:r>
+        <w:rPr>
+          <w:rFonts w:ascii="Courier New" w:hAnsi="Courier New" w:cs="Courier New"/>
+          <w:sz w:val="16"/>
+          <w:szCs w:val="16"/>
+          <w:lang w:val="en-US"/>
+        </w:rPr>
+        <w:tab/>
+      </w:r>
+      <w:r>
+        <w:rPr>
+          <w:rFonts w:ascii="Courier New" w:hAnsi="Courier New" w:cs="Courier New"/>
+          <w:sz w:val="16"/>
+          <w:szCs w:val="16"/>
+        </w:rPr>
+        <w:t>}</w:t>
+      </w:r>
+    </w:p>
+    <w:p>
+      <w:pPr>
+        <w:rPr>
+          <w:rFonts w:ascii="Courier New" w:hAnsi="Courier New" w:cs="Courier New"/>
+          <w:sz w:val="16"/>
+          <w:szCs w:val="16"/>
+        </w:rPr>
+      </w:pPr>
+      <w:r>
+        <w:rPr>
+          <w:rFonts w:ascii="Courier New" w:hAnsi="Courier New" w:cs="Courier New"/>
+          <w:sz w:val="16"/>
+          <w:szCs w:val="16"/>
+        </w:rPr>
+        <w:t xml:space="preserve">  });</w:t>
+      </w:r>
+    </w:p>
+    <w:p>
+      <w:pPr>
+        <w:rPr>
+          <w:rFonts w:cstheme="minorHAnsi"/>
+          <w:lang w:val="en-US"/>
+        </w:rPr>
+      </w:pPr>
+      <w:r>
+        <w:rPr>
+          <w:rFonts w:cstheme="minorHAnsi"/>
+          <w:lang w:val="en-US"/>
+        </w:rPr>
+        <w:t>Your server must then be able to serve those pages!!</w:t>
+      </w:r>
+    </w:p>
+    <w:p>
+      <w:pPr>
+        <w:rPr>
+          <w:rFonts w:cstheme="minorHAnsi"/>
+          <w:lang w:val="en-US"/>
+        </w:rPr>
+      </w:pPr>
+      <w:proofErr w:type="spellStart"/>
+      <w:r>
+        <w:rPr>
+          <w:rFonts w:ascii="Helvetica" w:hAnsi="Helvetica"/>
+          <w:b/>
+          <w:bCs/>
+          <w:color w:val="000000"/>
+          <w:sz w:val="21"/>
+          <w:szCs w:val="21"/>
+          <w:shd w:val="clear" w:color="auto" w:fill="F4F4F4"/>
+          <w:lang w:val="en-US"/>
+        </w:rPr>
+        <w:t>pushState</w:t>
+      </w:r>
+      <w:proofErr w:type="spellEnd"/>
+      <w:r>
+        <w:rPr>
+          <w:rStyle w:val="apple-converted-space"/>
+          <w:rFonts w:ascii="Helvetica" w:hAnsi="Helvetica"/>
+          <w:color w:val="000000"/>
+          <w:sz w:val="21"/>
+          <w:szCs w:val="21"/>
+          <w:shd w:val="clear" w:color="auto" w:fill="F4F4F4"/>
+          <w:lang w:val="en-US"/>
+        </w:rPr>
+        <w:t> </w:t>
+      </w:r>
+      <w:r>
+        <w:rPr>
+          <w:rFonts w:ascii="Helvetica" w:hAnsi="Helvetica"/>
+          <w:color w:val="000000"/>
+          <w:sz w:val="21"/>
+          <w:szCs w:val="21"/>
+          <w:shd w:val="clear" w:color="auto" w:fill="F4F4F4"/>
+          <w:lang w:val="en-US"/>
+        </w:rPr>
+        <w:t>support exists on a purely opt-in basis in Backbone. Older browsers that don't support</w:t>
+      </w:r>
+      <w:r>
+        <w:rPr>
+          <w:rStyle w:val="apple-converted-space"/>
+          <w:rFonts w:ascii="Helvetica" w:hAnsi="Helvetica"/>
+          <w:color w:val="000000"/>
+          <w:sz w:val="21"/>
+          <w:szCs w:val="21"/>
+          <w:shd w:val="clear" w:color="auto" w:fill="F4F4F4"/>
+          <w:lang w:val="en-US"/>
+        </w:rPr>
+        <w:t> </w:t>
+      </w:r>
+      <w:proofErr w:type="spellStart"/>
+      <w:r>
+        <w:rPr>
+          <w:rStyle w:val="HTMLTypewriter"/>
+          <w:rFonts w:ascii="Consolas" w:eastAsiaTheme="minorHAnsi" w:hAnsi="Consolas" w:cs="Consolas"/>
+          <w:color w:val="000000"/>
+          <w:sz w:val="18"/>
+          <w:szCs w:val="18"/>
+          <w:bdr w:val="single" w:sz="6" w:space="0" w:color="DDDDDD" w:frame="1"/>
+          <w:shd w:val="clear" w:color="auto" w:fill="FFFFFF"/>
+          <w:lang w:val="en-US"/>
+        </w:rPr>
+        <w:t>pushState</w:t>
+      </w:r>
+      <w:proofErr w:type="spellEnd"/>
+      <w:r>
+        <w:rPr>
+          <w:rStyle w:val="apple-converted-space"/>
+          <w:rFonts w:ascii="Helvetica" w:hAnsi="Helvetica"/>
+          <w:color w:val="000000"/>
+          <w:sz w:val="21"/>
+          <w:szCs w:val="21"/>
+          <w:shd w:val="clear" w:color="auto" w:fill="F4F4F4"/>
+          <w:lang w:val="en-US"/>
+        </w:rPr>
+        <w:t> </w:t>
+      </w:r>
+      <w:r>
+        <w:rPr>
+          <w:rFonts w:ascii="Helvetica" w:hAnsi="Helvetica"/>
+          <w:color w:val="000000"/>
+          <w:sz w:val="21"/>
+          <w:szCs w:val="21"/>
+          <w:shd w:val="clear" w:color="auto" w:fill="F4F4F4"/>
+          <w:lang w:val="en-US"/>
+        </w:rPr>
+        <w:t>will continue to use hash-based URL fragments, and if a hash URL is visited by a</w:t>
+      </w:r>
+      <w:r>
+        <w:rPr>
+          <w:rStyle w:val="apple-converted-space"/>
+          <w:rFonts w:ascii="Helvetica" w:hAnsi="Helvetica"/>
+          <w:color w:val="000000"/>
+          <w:sz w:val="21"/>
+          <w:szCs w:val="21"/>
+          <w:shd w:val="clear" w:color="auto" w:fill="F4F4F4"/>
+          <w:lang w:val="en-US"/>
+        </w:rPr>
+        <w:t> </w:t>
+      </w:r>
+      <w:proofErr w:type="spellStart"/>
+      <w:r>
+        <w:rPr>
+          <w:rStyle w:val="HTMLTypewriter"/>
+          <w:rFonts w:ascii="Consolas" w:eastAsiaTheme="minorHAnsi" w:hAnsi="Consolas" w:cs="Consolas"/>
+          <w:color w:val="000000"/>
+          <w:sz w:val="18"/>
+          <w:szCs w:val="18"/>
+          <w:bdr w:val="single" w:sz="6" w:space="0" w:color="DDDDDD" w:frame="1"/>
+          <w:shd w:val="clear" w:color="auto" w:fill="FFFFFF"/>
+          <w:lang w:val="en-US"/>
+        </w:rPr>
+        <w:t>pushState</w:t>
+      </w:r>
+      <w:proofErr w:type="spellEnd"/>
+      <w:r>
+        <w:rPr>
+          <w:rFonts w:ascii="Helvetica" w:hAnsi="Helvetica"/>
+          <w:color w:val="000000"/>
+          <w:sz w:val="21"/>
+          <w:szCs w:val="21"/>
+          <w:shd w:val="clear" w:color="auto" w:fill="F4F4F4"/>
+          <w:lang w:val="en-US"/>
+        </w:rPr>
+        <w:t xml:space="preserve">-capable browser, it will be transparently upgraded to the true URL. Note that using real URLs requires your web server to be able to correctly render those pages, so back-end </w:t>
+      </w:r>
+      <w:r>
+        <w:rPr>
+          <w:rFonts w:ascii="Helvetica" w:hAnsi="Helvetica"/>
+          <w:color w:val="000000"/>
+          <w:sz w:val="21"/>
+          <w:szCs w:val="21"/>
+          <w:shd w:val="clear" w:color="auto" w:fill="F4F4F4"/>
+          <w:lang w:val="en-US"/>
+        </w:rPr>
+        <w:lastRenderedPageBreak/>
+        <w:t>changes are required as well. For example, if you have a route of</w:t>
+      </w:r>
+      <w:r>
+        <w:rPr>
+          <w:rStyle w:val="apple-converted-space"/>
+          <w:rFonts w:ascii="Helvetica" w:hAnsi="Helvetica"/>
+          <w:color w:val="000000"/>
+          <w:sz w:val="21"/>
+          <w:szCs w:val="21"/>
+          <w:shd w:val="clear" w:color="auto" w:fill="F4F4F4"/>
+          <w:lang w:val="en-US"/>
+        </w:rPr>
+        <w:t> </w:t>
+      </w:r>
+      <w:r>
+        <w:rPr>
+          <w:rStyle w:val="HTMLTypewriter"/>
+          <w:rFonts w:ascii="Consolas" w:eastAsiaTheme="minorHAnsi" w:hAnsi="Consolas" w:cs="Consolas"/>
+          <w:color w:val="000000"/>
+          <w:sz w:val="18"/>
+          <w:szCs w:val="18"/>
+          <w:bdr w:val="single" w:sz="6" w:space="0" w:color="DDDDDD" w:frame="1"/>
+          <w:shd w:val="clear" w:color="auto" w:fill="FFFFFF"/>
+          <w:lang w:val="en-US"/>
+        </w:rPr>
+        <w:t>/documents/100</w:t>
+      </w:r>
+      <w:r>
+        <w:rPr>
+          <w:rFonts w:ascii="Helvetica" w:hAnsi="Helvetica"/>
+          <w:color w:val="000000"/>
+          <w:sz w:val="21"/>
+          <w:szCs w:val="21"/>
+          <w:shd w:val="clear" w:color="auto" w:fill="F4F4F4"/>
+          <w:lang w:val="en-US"/>
+        </w:rPr>
+        <w:t xml:space="preserve">, your web server must be able to serve that page, if the browser visits that URL directly. For full search-engine </w:t>
+      </w:r>
+      <w:proofErr w:type="spellStart"/>
+      <w:r>
+        <w:rPr>
+          <w:rFonts w:ascii="Helvetica" w:hAnsi="Helvetica"/>
+          <w:color w:val="000000"/>
+          <w:sz w:val="21"/>
+          <w:szCs w:val="21"/>
+          <w:shd w:val="clear" w:color="auto" w:fill="F4F4F4"/>
+          <w:lang w:val="en-US"/>
+        </w:rPr>
+        <w:t>crawlability</w:t>
+      </w:r>
+      <w:proofErr w:type="spellEnd"/>
+      <w:r>
+        <w:rPr>
+          <w:rFonts w:ascii="Helvetica" w:hAnsi="Helvetica"/>
+          <w:color w:val="000000"/>
+          <w:sz w:val="21"/>
+          <w:szCs w:val="21"/>
+          <w:shd w:val="clear" w:color="auto" w:fill="F4F4F4"/>
+          <w:lang w:val="en-US"/>
+        </w:rPr>
+        <w:t>, it's best to have the server generate the complete HTML for the page ... but if it's a web application, just rendering the same content you would have for the root URL, and filling in the rest with Backbone Views and JavaScript works fine.</w:t>
       </w:r>
       <w:bookmarkStart w:id="0" w:name="_GoBack"/>
       <w:bookmarkEnd w:id="0"/>
@@ -368,6 +1581,30 @@
       <w:szCs w:val="28"/>
     </w:rPr>
   </w:style>
+  <w:style w:type="paragraph" w:styleId="Heading2">
+    <w:name w:val="heading 2"/>
+    <w:basedOn w:val="Normal"/>
+    <w:next w:val="Normal"/>
+    <w:link w:val="Heading2Char"/>
+    <w:uiPriority w:val="9"/>
+    <w:unhideWhenUsed/>
+    <w:qFormat/>
+    <w:rsid w:val="002E0439"/>
+    <w:pPr>
+      <w:keepNext/>
+      <w:keepLines/>
+      <w:spacing w:before="200" w:after="0"/>
+      <w:outlineLvl w:val="1"/>
+    </w:pPr>
+    <w:rPr>
+      <w:rFonts w:asciiTheme="majorHAnsi" w:eastAsiaTheme="majorEastAsia" w:hAnsiTheme="majorHAnsi" w:cstheme="majorBidi"/>
+      <w:b/>
+      <w:bCs/>
+      <w:color w:val="4F81BD" w:themeColor="accent1"/>
+      <w:sz w:val="26"/>
+      <w:szCs w:val="26"/>
+    </w:rPr>
+  </w:style>
   <w:style w:type="character" w:default="1" w:styleId="DefaultParagraphFont">
     <w:name w:val="Default Paragraph Font"/>
     <w:uiPriority w:val="1"/>
@@ -420,6 +1657,50 @@
       <w:ind w:left="720"/>
       <w:contextualSpacing/>
     </w:pPr>
+  </w:style>
+  <w:style w:type="character" w:customStyle="1" w:styleId="Heading2Char">
+    <w:name w:val="Heading 2 Char"/>
+    <w:basedOn w:val="DefaultParagraphFont"/>
+    <w:link w:val="Heading2"/>
+    <w:uiPriority w:val="9"/>
+    <w:rsid w:val="002E0439"/>
+    <w:rPr>
+      <w:rFonts w:asciiTheme="majorHAnsi" w:eastAsiaTheme="majorEastAsia" w:hAnsiTheme="majorHAnsi" w:cstheme="majorBidi"/>
+      <w:b/>
+      <w:bCs/>
+      <w:color w:val="4F81BD" w:themeColor="accent1"/>
+      <w:sz w:val="26"/>
+      <w:szCs w:val="26"/>
+    </w:rPr>
+  </w:style>
+  <w:style w:type="character" w:styleId="Hyperlink">
+    <w:name w:val="Hyperlink"/>
+    <w:basedOn w:val="DefaultParagraphFont"/>
+    <w:uiPriority w:val="99"/>
+    <w:unhideWhenUsed/>
+    <w:rsid w:val="002E0439"/>
+    <w:rPr>
+      <w:color w:val="0000FF" w:themeColor="hyperlink"/>
+      <w:u w:val="single"/>
+    </w:rPr>
+  </w:style>
+  <w:style w:type="character" w:customStyle="1" w:styleId="apple-converted-space">
+    <w:name w:val="apple-converted-space"/>
+    <w:basedOn w:val="DefaultParagraphFont"/>
+    <w:rsid w:val="002E0439"/>
+  </w:style>
+  <w:style w:type="character" w:styleId="HTMLTypewriter">
+    <w:name w:val="HTML Typewriter"/>
+    <w:basedOn w:val="DefaultParagraphFont"/>
+    <w:uiPriority w:val="99"/>
+    <w:semiHidden/>
+    <w:unhideWhenUsed/>
+    <w:rsid w:val="002E0439"/>
+    <w:rPr>
+      <w:rFonts w:ascii="Courier New" w:eastAsia="Times New Roman" w:hAnsi="Courier New" w:cs="Courier New"/>
+      <w:sz w:val="20"/>
+      <w:szCs w:val="20"/>
+    </w:rPr>
   </w:style>
 </w:styles>
 </file>
@@ -607,6 +1888,30 @@
       <w:szCs w:val="28"/>
     </w:rPr>
   </w:style>
+  <w:style w:type="paragraph" w:styleId="Heading2">
+    <w:name w:val="heading 2"/>
+    <w:basedOn w:val="Normal"/>
+    <w:next w:val="Normal"/>
+    <w:link w:val="Heading2Char"/>
+    <w:uiPriority w:val="9"/>
+    <w:unhideWhenUsed/>
+    <w:qFormat/>
+    <w:rsid w:val="002E0439"/>
+    <w:pPr>
+      <w:keepNext/>
+      <w:keepLines/>
+      <w:spacing w:before="200" w:after="0"/>
+      <w:outlineLvl w:val="1"/>
+    </w:pPr>
+    <w:rPr>
+      <w:rFonts w:asciiTheme="majorHAnsi" w:eastAsiaTheme="majorEastAsia" w:hAnsiTheme="majorHAnsi" w:cstheme="majorBidi"/>
+      <w:b/>
+      <w:bCs/>
+      <w:color w:val="4F81BD" w:themeColor="accent1"/>
+      <w:sz w:val="26"/>
+      <w:szCs w:val="26"/>
+    </w:rPr>
+  </w:style>
   <w:style w:type="character" w:default="1" w:styleId="DefaultParagraphFont">
     <w:name w:val="Default Paragraph Font"/>
     <w:uiPriority w:val="1"/>
@@ -659,6 +1964,50 @@
       <w:ind w:left="720"/>
       <w:contextualSpacing/>
     </w:pPr>
+  </w:style>
+  <w:style w:type="character" w:customStyle="1" w:styleId="Heading2Char">
+    <w:name w:val="Heading 2 Char"/>
+    <w:basedOn w:val="DefaultParagraphFont"/>
+    <w:link w:val="Heading2"/>
+    <w:uiPriority w:val="9"/>
+    <w:rsid w:val="002E0439"/>
+    <w:rPr>
+      <w:rFonts w:asciiTheme="majorHAnsi" w:eastAsiaTheme="majorEastAsia" w:hAnsiTheme="majorHAnsi" w:cstheme="majorBidi"/>
+      <w:b/>
+      <w:bCs/>
+      <w:color w:val="4F81BD" w:themeColor="accent1"/>
+      <w:sz w:val="26"/>
+      <w:szCs w:val="26"/>
+    </w:rPr>
+  </w:style>
+  <w:style w:type="character" w:styleId="Hyperlink">
+    <w:name w:val="Hyperlink"/>
+    <w:basedOn w:val="DefaultParagraphFont"/>
+    <w:uiPriority w:val="99"/>
+    <w:unhideWhenUsed/>
+    <w:rsid w:val="002E0439"/>
+    <w:rPr>
+      <w:color w:val="0000FF" w:themeColor="hyperlink"/>
+      <w:u w:val="single"/>
+    </w:rPr>
+  </w:style>
+  <w:style w:type="character" w:customStyle="1" w:styleId="apple-converted-space">
+    <w:name w:val="apple-converted-space"/>
+    <w:basedOn w:val="DefaultParagraphFont"/>
+    <w:rsid w:val="002E0439"/>
+  </w:style>
+  <w:style w:type="character" w:styleId="HTMLTypewriter">
+    <w:name w:val="HTML Typewriter"/>
+    <w:basedOn w:val="DefaultParagraphFont"/>
+    <w:uiPriority w:val="99"/>
+    <w:semiHidden/>
+    <w:unhideWhenUsed/>
+    <w:rsid w:val="002E0439"/>
+    <w:rPr>
+      <w:rFonts w:ascii="Courier New" w:eastAsia="Times New Roman" w:hAnsi="Courier New" w:cs="Courier New"/>
+      <w:sz w:val="20"/>
+      <w:szCs w:val="20"/>
+    </w:rPr>
   </w:style>
 </w:styles>
 </file>

</xml_diff>